<commit_message>
Adv fst 4 updated
</commit_message>
<xml_diff>
--- a/MADE EASY TEST SERIES/MOCK TEST 2023/ADVANCED FST 4.docx
+++ b/MADE EASY TEST SERIES/MOCK TEST 2023/ADVANCED FST 4.docx
@@ -7,6 +7,9 @@
     <w:p/>
     <w:p>
       <w:r>
+        <w:rPr>
+          <w:noProof/>
+        </w:rPr>
         <w:drawing>
           <wp:inline distT="0" distB="0" distL="0" distR="0" wp14:anchorId="69BE4C44" wp14:editId="1581E563">
             <wp:extent cx="5731510" cy="3581400"/>
@@ -68,6 +71,9 @@
     <w:p/>
     <w:p>
       <w:r>
+        <w:rPr>
+          <w:noProof/>
+        </w:rPr>
         <w:drawing>
           <wp:anchor distT="0" distB="0" distL="114300" distR="114300" simplePos="0" relativeHeight="251659264" behindDoc="0" locked="0" layoutInCell="1" allowOverlap="1" wp14:anchorId="029C16A9" wp14:editId="3A062DE1">
             <wp:simplePos x="0" y="0"/>
@@ -121,6 +127,9 @@
     </w:p>
     <w:p>
       <w:r>
+        <w:rPr>
+          <w:noProof/>
+        </w:rPr>
         <w:drawing>
           <wp:anchor distT="0" distB="0" distL="114300" distR="114300" simplePos="0" relativeHeight="251658240" behindDoc="0" locked="0" layoutInCell="1" allowOverlap="1" wp14:anchorId="218BCC43" wp14:editId="68E44161">
             <wp:simplePos x="0" y="0"/>
@@ -242,6 +251,9 @@
         <w:ind w:firstLine="720"/>
       </w:pPr>
       <w:r>
+        <w:rPr>
+          <w:noProof/>
+        </w:rPr>
         <w:drawing>
           <wp:inline distT="0" distB="0" distL="0" distR="0" wp14:anchorId="4D50DC87" wp14:editId="3B02B8B3">
             <wp:extent cx="5731510" cy="2874010"/>
@@ -289,6 +301,9 @@
         <w:ind w:firstLine="720"/>
       </w:pPr>
       <w:r>
+        <w:rPr>
+          <w:noProof/>
+        </w:rPr>
         <w:drawing>
           <wp:inline distT="0" distB="0" distL="0" distR="0" wp14:anchorId="51C7E0D8" wp14:editId="550662DB">
             <wp:extent cx="5731510" cy="4484370"/>
@@ -351,6 +366,9 @@
         <w:ind w:firstLine="720"/>
       </w:pPr>
       <w:r>
+        <w:rPr>
+          <w:noProof/>
+        </w:rPr>
         <w:drawing>
           <wp:inline distT="0" distB="0" distL="0" distR="0" wp14:anchorId="0AFA6EBE" wp14:editId="78C43C60">
             <wp:extent cx="5731510" cy="4104005"/>
@@ -398,6 +416,9 @@
         <w:ind w:firstLine="720"/>
       </w:pPr>
       <w:r>
+        <w:rPr>
+          <w:noProof/>
+        </w:rPr>
         <w:lastRenderedPageBreak/>
         <w:drawing>
           <wp:inline distT="0" distB="0" distL="0" distR="0" wp14:anchorId="0B1512AC" wp14:editId="5AFA693B">
@@ -451,6 +472,9 @@
         <w:ind w:firstLine="720"/>
       </w:pPr>
       <w:r>
+        <w:rPr>
+          <w:noProof/>
+        </w:rPr>
         <w:drawing>
           <wp:inline distT="0" distB="0" distL="0" distR="0" wp14:anchorId="75193195" wp14:editId="1A60D2DD">
             <wp:extent cx="5731510" cy="852805"/>
@@ -498,6 +522,9 @@
         <w:ind w:firstLine="720"/>
       </w:pPr>
       <w:r>
+        <w:rPr>
+          <w:noProof/>
+        </w:rPr>
         <w:drawing>
           <wp:inline distT="0" distB="0" distL="0" distR="0" wp14:anchorId="558ED2D8" wp14:editId="4553FCEA">
             <wp:extent cx="5731510" cy="2251075"/>
@@ -523,6 +550,596 @@
                     <a:xfrm>
                       <a:off x="0" y="0"/>
                       <a:ext cx="5731510" cy="2251075"/>
+                    </a:xfrm>
+                    <a:prstGeom prst="rect">
+                      <a:avLst/>
+                    </a:prstGeom>
+                  </pic:spPr>
+                </pic:pic>
+              </a:graphicData>
+            </a:graphic>
+          </wp:inline>
+        </w:drawing>
+      </w:r>
+    </w:p>
+    <w:p>
+      <w:pPr>
+        <w:ind w:firstLine="720"/>
+      </w:pPr>
+    </w:p>
+    <w:p>
+      <w:pPr>
+        <w:ind w:firstLine="720"/>
+      </w:pPr>
+    </w:p>
+    <w:p>
+      <w:pPr>
+        <w:ind w:firstLine="720"/>
+      </w:pPr>
+    </w:p>
+    <w:p>
+      <w:pPr>
+        <w:ind w:firstLine="720"/>
+      </w:pPr>
+    </w:p>
+    <w:p>
+      <w:pPr>
+        <w:ind w:firstLine="720"/>
+      </w:pPr>
+    </w:p>
+    <w:p>
+      <w:pPr>
+        <w:ind w:firstLine="720"/>
+      </w:pPr>
+      <w:r>
+        <w:drawing>
+          <wp:inline distT="0" distB="0" distL="0" distR="0" wp14:anchorId="623A666E" wp14:editId="106F155B">
+            <wp:extent cx="5731510" cy="1906905"/>
+            <wp:effectExtent l="0" t="0" r="2540" b="0"/>
+            <wp:docPr id="3" name="Picture 3"/>
+            <wp:cNvGraphicFramePr>
+              <a:graphicFrameLocks xmlns:a="http://schemas.openxmlformats.org/drawingml/2006/main" noChangeAspect="1"/>
+            </wp:cNvGraphicFramePr>
+            <a:graphic xmlns:a="http://schemas.openxmlformats.org/drawingml/2006/main">
+              <a:graphicData uri="http://schemas.openxmlformats.org/drawingml/2006/picture">
+                <pic:pic xmlns:pic="http://schemas.openxmlformats.org/drawingml/2006/picture">
+                  <pic:nvPicPr>
+                    <pic:cNvPr id="1" name=""/>
+                    <pic:cNvPicPr/>
+                  </pic:nvPicPr>
+                  <pic:blipFill>
+                    <a:blip r:embed="rId13"/>
+                    <a:stretch>
+                      <a:fillRect/>
+                    </a:stretch>
+                  </pic:blipFill>
+                  <pic:spPr>
+                    <a:xfrm>
+                      <a:off x="0" y="0"/>
+                      <a:ext cx="5731510" cy="1906905"/>
+                    </a:xfrm>
+                    <a:prstGeom prst="rect">
+                      <a:avLst/>
+                    </a:prstGeom>
+                  </pic:spPr>
+                </pic:pic>
+              </a:graphicData>
+            </a:graphic>
+          </wp:inline>
+        </w:drawing>
+      </w:r>
+    </w:p>
+    <w:p>
+      <w:pPr>
+        <w:ind w:firstLine="720"/>
+      </w:pPr>
+      <w:r>
+        <w:drawing>
+          <wp:inline distT="0" distB="0" distL="0" distR="0" wp14:anchorId="0F17D00A" wp14:editId="3E9A39C4">
+            <wp:extent cx="5731510" cy="2800350"/>
+            <wp:effectExtent l="0" t="0" r="2540" b="0"/>
+            <wp:docPr id="11" name="Picture 11"/>
+            <wp:cNvGraphicFramePr>
+              <a:graphicFrameLocks xmlns:a="http://schemas.openxmlformats.org/drawingml/2006/main" noChangeAspect="1"/>
+            </wp:cNvGraphicFramePr>
+            <a:graphic xmlns:a="http://schemas.openxmlformats.org/drawingml/2006/main">
+              <a:graphicData uri="http://schemas.openxmlformats.org/drawingml/2006/picture">
+                <pic:pic xmlns:pic="http://schemas.openxmlformats.org/drawingml/2006/picture">
+                  <pic:nvPicPr>
+                    <pic:cNvPr id="1" name=""/>
+                    <pic:cNvPicPr/>
+                  </pic:nvPicPr>
+                  <pic:blipFill>
+                    <a:blip r:embed="rId14"/>
+                    <a:stretch>
+                      <a:fillRect/>
+                    </a:stretch>
+                  </pic:blipFill>
+                  <pic:spPr>
+                    <a:xfrm>
+                      <a:off x="0" y="0"/>
+                      <a:ext cx="5731510" cy="2800350"/>
+                    </a:xfrm>
+                    <a:prstGeom prst="rect">
+                      <a:avLst/>
+                    </a:prstGeom>
+                  </pic:spPr>
+                </pic:pic>
+              </a:graphicData>
+            </a:graphic>
+          </wp:inline>
+        </w:drawing>
+      </w:r>
+    </w:p>
+    <w:p>
+      <w:pPr>
+        <w:ind w:firstLine="720"/>
+      </w:pPr>
+    </w:p>
+    <w:p>
+      <w:pPr>
+        <w:ind w:firstLine="720"/>
+      </w:pPr>
+      <w:r>
+        <w:drawing>
+          <wp:inline distT="0" distB="0" distL="0" distR="0" wp14:anchorId="2296F5AA" wp14:editId="5B588139">
+            <wp:extent cx="5731510" cy="2134870"/>
+            <wp:effectExtent l="0" t="0" r="2540" b="0"/>
+            <wp:docPr id="12" name="Picture 12"/>
+            <wp:cNvGraphicFramePr>
+              <a:graphicFrameLocks xmlns:a="http://schemas.openxmlformats.org/drawingml/2006/main" noChangeAspect="1"/>
+            </wp:cNvGraphicFramePr>
+            <a:graphic xmlns:a="http://schemas.openxmlformats.org/drawingml/2006/main">
+              <a:graphicData uri="http://schemas.openxmlformats.org/drawingml/2006/picture">
+                <pic:pic xmlns:pic="http://schemas.openxmlformats.org/drawingml/2006/picture">
+                  <pic:nvPicPr>
+                    <pic:cNvPr id="1" name=""/>
+                    <pic:cNvPicPr/>
+                  </pic:nvPicPr>
+                  <pic:blipFill>
+                    <a:blip r:embed="rId15"/>
+                    <a:stretch>
+                      <a:fillRect/>
+                    </a:stretch>
+                  </pic:blipFill>
+                  <pic:spPr>
+                    <a:xfrm>
+                      <a:off x="0" y="0"/>
+                      <a:ext cx="5731510" cy="2134870"/>
+                    </a:xfrm>
+                    <a:prstGeom prst="rect">
+                      <a:avLst/>
+                    </a:prstGeom>
+                  </pic:spPr>
+                </pic:pic>
+              </a:graphicData>
+            </a:graphic>
+          </wp:inline>
+        </w:drawing>
+      </w:r>
+    </w:p>
+    <w:p>
+      <w:pPr>
+        <w:ind w:firstLine="720"/>
+      </w:pPr>
+      <w:r>
+        <w:lastRenderedPageBreak/>
+        <w:drawing>
+          <wp:inline distT="0" distB="0" distL="0" distR="0" wp14:anchorId="58CF3E5A" wp14:editId="7D9A6D00">
+            <wp:extent cx="5731510" cy="2616200"/>
+            <wp:effectExtent l="0" t="0" r="2540" b="0"/>
+            <wp:docPr id="13" name="Picture 13"/>
+            <wp:cNvGraphicFramePr>
+              <a:graphicFrameLocks xmlns:a="http://schemas.openxmlformats.org/drawingml/2006/main" noChangeAspect="1"/>
+            </wp:cNvGraphicFramePr>
+            <a:graphic xmlns:a="http://schemas.openxmlformats.org/drawingml/2006/main">
+              <a:graphicData uri="http://schemas.openxmlformats.org/drawingml/2006/picture">
+                <pic:pic xmlns:pic="http://schemas.openxmlformats.org/drawingml/2006/picture">
+                  <pic:nvPicPr>
+                    <pic:cNvPr id="1" name=""/>
+                    <pic:cNvPicPr/>
+                  </pic:nvPicPr>
+                  <pic:blipFill>
+                    <a:blip r:embed="rId16"/>
+                    <a:stretch>
+                      <a:fillRect/>
+                    </a:stretch>
+                  </pic:blipFill>
+                  <pic:spPr>
+                    <a:xfrm>
+                      <a:off x="0" y="0"/>
+                      <a:ext cx="5731510" cy="2616200"/>
+                    </a:xfrm>
+                    <a:prstGeom prst="rect">
+                      <a:avLst/>
+                    </a:prstGeom>
+                  </pic:spPr>
+                </pic:pic>
+              </a:graphicData>
+            </a:graphic>
+          </wp:inline>
+        </w:drawing>
+      </w:r>
+    </w:p>
+    <w:p>
+      <w:pPr>
+        <w:ind w:firstLine="720"/>
+      </w:pPr>
+    </w:p>
+    <w:p>
+      <w:pPr>
+        <w:ind w:firstLine="720"/>
+      </w:pPr>
+      <w:hyperlink r:id="rId17" w:history="1">
+        <w:r>
+          <w:rPr>
+            <w:rStyle w:val="Hyperlink"/>
+          </w:rPr>
+          <w:t>Compiler Design: GATE CSE 2008 | Question: 54 (gateoverflow.in)</w:t>
+        </w:r>
+      </w:hyperlink>
+    </w:p>
+    <w:p>
+      <w:pPr>
+        <w:ind w:firstLine="720"/>
+      </w:pPr>
+      <w:r>
+        <w:t>Stack/ Heap support dynamic allocation -&gt; Yes</w:t>
+      </w:r>
+    </w:p>
+    <w:p>
+      <w:pPr>
+        <w:ind w:firstLine="720"/>
+      </w:pPr>
+      <w:r>
+        <w:t>Stack support static allocation -&gt; Yes</w:t>
+      </w:r>
+    </w:p>
+    <w:p>
+      <w:pPr>
+        <w:ind w:firstLine="720"/>
+      </w:pPr>
+      <w:r>
+        <w:t>Heap support static allocation -&gt; No</w:t>
+      </w:r>
+    </w:p>
+    <w:p>
+      <w:pPr>
+        <w:ind w:firstLine="720"/>
+      </w:pPr>
+      <w:r>
+        <w:t>Recursion always requires dynamic allocation</w:t>
+      </w:r>
+      <w:r>
+        <w:t>.</w:t>
+      </w:r>
+    </w:p>
+    <w:p>
+      <w:pPr>
+        <w:ind w:firstLine="720"/>
+      </w:pPr>
+    </w:p>
+    <w:p>
+      <w:pPr>
+        <w:ind w:firstLine="720"/>
+      </w:pPr>
+    </w:p>
+    <w:p>
+      <w:pPr>
+        <w:ind w:firstLine="720"/>
+      </w:pPr>
+      <w:r>
+        <w:rPr>
+          <w:rFonts w:ascii="Arial" w:hAnsi="Arial" w:cs="Arial"/>
+          <w:color w:val="BDC1C6"/>
+          <w:shd w:val="clear" w:color="auto" w:fill="202124"/>
+        </w:rPr>
+        <w:t>The eigenvalues of an orthogonal matrix are always </w:t>
+      </w:r>
+      <w:r>
+        <w:rPr>
+          <w:rFonts w:ascii="Arial" w:hAnsi="Arial" w:cs="Arial"/>
+          <w:b/>
+          <w:bCs/>
+          <w:color w:val="BDC1C6"/>
+          <w:shd w:val="clear" w:color="auto" w:fill="202124"/>
+        </w:rPr>
+        <w:t>±1</w:t>
+      </w:r>
+      <w:r>
+        <w:rPr>
+          <w:rFonts w:ascii="Arial" w:hAnsi="Arial" w:cs="Arial"/>
+          <w:color w:val="BDC1C6"/>
+          <w:shd w:val="clear" w:color="auto" w:fill="202124"/>
+        </w:rPr>
+        <w:t>. </w:t>
+      </w:r>
+    </w:p>
+    <w:p>
+      <w:pPr>
+        <w:ind w:firstLine="720"/>
+      </w:pPr>
+    </w:p>
+    <w:p>
+      <w:pPr>
+        <w:ind w:firstLine="720"/>
+      </w:pPr>
+      <w:r>
+        <w:drawing>
+          <wp:inline distT="0" distB="0" distL="0" distR="0" wp14:anchorId="09A64179" wp14:editId="484D2473">
+            <wp:extent cx="5731510" cy="1778000"/>
+            <wp:effectExtent l="0" t="0" r="2540" b="0"/>
+            <wp:docPr id="15" name="Picture 15"/>
+            <wp:cNvGraphicFramePr>
+              <a:graphicFrameLocks xmlns:a="http://schemas.openxmlformats.org/drawingml/2006/main" noChangeAspect="1"/>
+            </wp:cNvGraphicFramePr>
+            <a:graphic xmlns:a="http://schemas.openxmlformats.org/drawingml/2006/main">
+              <a:graphicData uri="http://schemas.openxmlformats.org/drawingml/2006/picture">
+                <pic:pic xmlns:pic="http://schemas.openxmlformats.org/drawingml/2006/picture">
+                  <pic:nvPicPr>
+                    <pic:cNvPr id="1" name=""/>
+                    <pic:cNvPicPr/>
+                  </pic:nvPicPr>
+                  <pic:blipFill>
+                    <a:blip r:embed="rId18"/>
+                    <a:stretch>
+                      <a:fillRect/>
+                    </a:stretch>
+                  </pic:blipFill>
+                  <pic:spPr>
+                    <a:xfrm>
+                      <a:off x="0" y="0"/>
+                      <a:ext cx="5731510" cy="1778000"/>
+                    </a:xfrm>
+                    <a:prstGeom prst="rect">
+                      <a:avLst/>
+                    </a:prstGeom>
+                  </pic:spPr>
+                </pic:pic>
+              </a:graphicData>
+            </a:graphic>
+          </wp:inline>
+        </w:drawing>
+      </w:r>
+    </w:p>
+    <w:p>
+      <w:pPr>
+        <w:ind w:firstLine="720"/>
+      </w:pPr>
+      <w:r>
+        <w:t>Q47) Doubt</w:t>
+      </w:r>
+    </w:p>
+    <w:p>
+      <w:pPr>
+        <w:ind w:firstLine="720"/>
+      </w:pPr>
+    </w:p>
+    <w:p>
+      <w:pPr>
+        <w:ind w:firstLine="720"/>
+      </w:pPr>
+      <w:r>
+        <w:lastRenderedPageBreak/>
+        <w:drawing>
+          <wp:inline distT="0" distB="0" distL="0" distR="0" wp14:anchorId="13B7921B" wp14:editId="3D5969EF">
+            <wp:extent cx="5731510" cy="2557780"/>
+            <wp:effectExtent l="0" t="0" r="2540" b="0"/>
+            <wp:docPr id="16" name="Picture 16"/>
+            <wp:cNvGraphicFramePr>
+              <a:graphicFrameLocks xmlns:a="http://schemas.openxmlformats.org/drawingml/2006/main" noChangeAspect="1"/>
+            </wp:cNvGraphicFramePr>
+            <a:graphic xmlns:a="http://schemas.openxmlformats.org/drawingml/2006/main">
+              <a:graphicData uri="http://schemas.openxmlformats.org/drawingml/2006/picture">
+                <pic:pic xmlns:pic="http://schemas.openxmlformats.org/drawingml/2006/picture">
+                  <pic:nvPicPr>
+                    <pic:cNvPr id="1" name=""/>
+                    <pic:cNvPicPr/>
+                  </pic:nvPicPr>
+                  <pic:blipFill>
+                    <a:blip r:embed="rId19"/>
+                    <a:stretch>
+                      <a:fillRect/>
+                    </a:stretch>
+                  </pic:blipFill>
+                  <pic:spPr>
+                    <a:xfrm>
+                      <a:off x="0" y="0"/>
+                      <a:ext cx="5731510" cy="2557780"/>
+                    </a:xfrm>
+                    <a:prstGeom prst="rect">
+                      <a:avLst/>
+                    </a:prstGeom>
+                  </pic:spPr>
+                </pic:pic>
+              </a:graphicData>
+            </a:graphic>
+          </wp:inline>
+        </w:drawing>
+      </w:r>
+    </w:p>
+    <w:p>
+      <w:pPr>
+        <w:ind w:firstLine="720"/>
+      </w:pPr>
+    </w:p>
+    <w:p>
+      <w:pPr>
+        <w:ind w:firstLine="720"/>
+      </w:pPr>
+      <w:r>
+        <w:drawing>
+          <wp:inline distT="0" distB="0" distL="0" distR="0" wp14:anchorId="3C6E6C0C" wp14:editId="7F5A2EB4">
+            <wp:extent cx="5731510" cy="5826125"/>
+            <wp:effectExtent l="0" t="0" r="2540" b="3175"/>
+            <wp:docPr id="17" name="Picture 17"/>
+            <wp:cNvGraphicFramePr>
+              <a:graphicFrameLocks xmlns:a="http://schemas.openxmlformats.org/drawingml/2006/main" noChangeAspect="1"/>
+            </wp:cNvGraphicFramePr>
+            <a:graphic xmlns:a="http://schemas.openxmlformats.org/drawingml/2006/main">
+              <a:graphicData uri="http://schemas.openxmlformats.org/drawingml/2006/picture">
+                <pic:pic xmlns:pic="http://schemas.openxmlformats.org/drawingml/2006/picture">
+                  <pic:nvPicPr>
+                    <pic:cNvPr id="1" name=""/>
+                    <pic:cNvPicPr/>
+                  </pic:nvPicPr>
+                  <pic:blipFill>
+                    <a:blip r:embed="rId20"/>
+                    <a:stretch>
+                      <a:fillRect/>
+                    </a:stretch>
+                  </pic:blipFill>
+                  <pic:spPr>
+                    <a:xfrm>
+                      <a:off x="0" y="0"/>
+                      <a:ext cx="5731510" cy="5826125"/>
+                    </a:xfrm>
+                    <a:prstGeom prst="rect">
+                      <a:avLst/>
+                    </a:prstGeom>
+                  </pic:spPr>
+                </pic:pic>
+              </a:graphicData>
+            </a:graphic>
+          </wp:inline>
+        </w:drawing>
+      </w:r>
+    </w:p>
+    <w:p>
+      <w:pPr>
+        <w:ind w:firstLine="720"/>
+      </w:pPr>
+    </w:p>
+    <w:p>
+      <w:pPr>
+        <w:ind w:firstLine="720"/>
+      </w:pPr>
+    </w:p>
+    <w:p>
+      <w:pPr>
+        <w:ind w:firstLine="720"/>
+      </w:pPr>
+      <w:r>
+        <w:drawing>
+          <wp:inline distT="0" distB="0" distL="0" distR="0" wp14:anchorId="67F008DB" wp14:editId="75F0CB01">
+            <wp:extent cx="5731510" cy="2804160"/>
+            <wp:effectExtent l="0" t="0" r="2540" b="0"/>
+            <wp:docPr id="19" name="Picture 19"/>
+            <wp:cNvGraphicFramePr>
+              <a:graphicFrameLocks xmlns:a="http://schemas.openxmlformats.org/drawingml/2006/main" noChangeAspect="1"/>
+            </wp:cNvGraphicFramePr>
+            <a:graphic xmlns:a="http://schemas.openxmlformats.org/drawingml/2006/main">
+              <a:graphicData uri="http://schemas.openxmlformats.org/drawingml/2006/picture">
+                <pic:pic xmlns:pic="http://schemas.openxmlformats.org/drawingml/2006/picture">
+                  <pic:nvPicPr>
+                    <pic:cNvPr id="1" name=""/>
+                    <pic:cNvPicPr/>
+                  </pic:nvPicPr>
+                  <pic:blipFill>
+                    <a:blip r:embed="rId21"/>
+                    <a:stretch>
+                      <a:fillRect/>
+                    </a:stretch>
+                  </pic:blipFill>
+                  <pic:spPr>
+                    <a:xfrm>
+                      <a:off x="0" y="0"/>
+                      <a:ext cx="5731510" cy="2804160"/>
+                    </a:xfrm>
+                    <a:prstGeom prst="rect">
+                      <a:avLst/>
+                    </a:prstGeom>
+                  </pic:spPr>
+                </pic:pic>
+              </a:graphicData>
+            </a:graphic>
+          </wp:inline>
+        </w:drawing>
+      </w:r>
+    </w:p>
+    <w:p>
+      <w:pPr>
+        <w:ind w:firstLine="720"/>
+      </w:pPr>
+    </w:p>
+    <w:p>
+      <w:pPr>
+        <w:ind w:firstLine="720"/>
+      </w:pPr>
+      <w:r>
+        <w:drawing>
+          <wp:inline distT="0" distB="0" distL="0" distR="0" wp14:anchorId="5217D98A" wp14:editId="1003DC52">
+            <wp:extent cx="5731510" cy="3488055"/>
+            <wp:effectExtent l="0" t="0" r="2540" b="0"/>
+            <wp:docPr id="20" name="Picture 20"/>
+            <wp:cNvGraphicFramePr>
+              <a:graphicFrameLocks xmlns:a="http://schemas.openxmlformats.org/drawingml/2006/main" noChangeAspect="1"/>
+            </wp:cNvGraphicFramePr>
+            <a:graphic xmlns:a="http://schemas.openxmlformats.org/drawingml/2006/main">
+              <a:graphicData uri="http://schemas.openxmlformats.org/drawingml/2006/picture">
+                <pic:pic xmlns:pic="http://schemas.openxmlformats.org/drawingml/2006/picture">
+                  <pic:nvPicPr>
+                    <pic:cNvPr id="1" name=""/>
+                    <pic:cNvPicPr/>
+                  </pic:nvPicPr>
+                  <pic:blipFill>
+                    <a:blip r:embed="rId22"/>
+                    <a:stretch>
+                      <a:fillRect/>
+                    </a:stretch>
+                  </pic:blipFill>
+                  <pic:spPr>
+                    <a:xfrm>
+                      <a:off x="0" y="0"/>
+                      <a:ext cx="5731510" cy="3488055"/>
+                    </a:xfrm>
+                    <a:prstGeom prst="rect">
+                      <a:avLst/>
+                    </a:prstGeom>
+                  </pic:spPr>
+                </pic:pic>
+              </a:graphicData>
+            </a:graphic>
+          </wp:inline>
+        </w:drawing>
+      </w:r>
+    </w:p>
+    <w:p>
+      <w:pPr>
+        <w:ind w:firstLine="720"/>
+      </w:pPr>
+    </w:p>
+    <w:p>
+      <w:pPr>
+        <w:ind w:firstLine="720"/>
+      </w:pPr>
+      <w:r>
+        <w:lastRenderedPageBreak/>
+        <w:drawing>
+          <wp:inline distT="0" distB="0" distL="0" distR="0" wp14:anchorId="26C5B8AC" wp14:editId="49A24E5D">
+            <wp:extent cx="5731510" cy="2557145"/>
+            <wp:effectExtent l="0" t="0" r="2540" b="0"/>
+            <wp:docPr id="21" name="Picture 21"/>
+            <wp:cNvGraphicFramePr>
+              <a:graphicFrameLocks xmlns:a="http://schemas.openxmlformats.org/drawingml/2006/main" noChangeAspect="1"/>
+            </wp:cNvGraphicFramePr>
+            <a:graphic xmlns:a="http://schemas.openxmlformats.org/drawingml/2006/main">
+              <a:graphicData uri="http://schemas.openxmlformats.org/drawingml/2006/picture">
+                <pic:pic xmlns:pic="http://schemas.openxmlformats.org/drawingml/2006/picture">
+                  <pic:nvPicPr>
+                    <pic:cNvPr id="1" name=""/>
+                    <pic:cNvPicPr/>
+                  </pic:nvPicPr>
+                  <pic:blipFill>
+                    <a:blip r:embed="rId23"/>
+                    <a:stretch>
+                      <a:fillRect/>
+                    </a:stretch>
+                  </pic:blipFill>
+                  <pic:spPr>
+                    <a:xfrm>
+                      <a:off x="0" y="0"/>
+                      <a:ext cx="5731510" cy="2557145"/>
                     </a:xfrm>
                     <a:prstGeom prst="rect">
                       <a:avLst/>
@@ -991,6 +1608,18 @@
     <w:semiHidden/>
     <w:unhideWhenUsed/>
   </w:style>
+  <w:style w:type="character" w:styleId="Hyperlink">
+    <w:name w:val="Hyperlink"/>
+    <w:basedOn w:val="DefaultParagraphFont"/>
+    <w:uiPriority w:val="99"/>
+    <w:semiHidden/>
+    <w:unhideWhenUsed/>
+    <w:rsid w:val="00C17506"/>
+    <w:rPr>
+      <w:color w:val="0000FF"/>
+      <w:u w:val="single"/>
+    </w:rPr>
+  </w:style>
 </w:styles>
 </file>
 

</xml_diff>